<commit_message>
Added updated Documentation File
</commit_message>
<xml_diff>
--- a/Sjabloon Project Documentatie.docx
+++ b/Sjabloon Project Documentatie.docx
@@ -1,6 +1,6 @@
 
 <file path=word/document.xml><?xml version="1.0" encoding="utf-8"?>
-<w:document xmlns:wpc="http://schemas.microsoft.com/office/word/2010/wordprocessingCanvas" xmlns:mc="http://schemas.openxmlformats.org/markup-compatibility/2006" xmlns:o="urn:schemas-microsoft-com:office:office" xmlns:r="http://schemas.openxmlformats.org/officeDocument/2006/relationships" xmlns:m="http://schemas.openxmlformats.org/officeDocument/2006/math" xmlns:v="urn:schemas-microsoft-com:vml" xmlns:wp14="http://schemas.microsoft.com/office/word/2010/wordprocessingDrawing" xmlns:wp="http://schemas.openxmlformats.org/drawingml/2006/wordprocessingDrawing" xmlns:w10="urn:schemas-microsoft-com:office:word" xmlns:w="http://schemas.openxmlformats.org/wordprocessingml/2006/main" xmlns:w14="http://schemas.microsoft.com/office/word/2010/wordml" xmlns:w15="http://schemas.microsoft.com/office/word/2012/wordml" xmlns:wpg="http://schemas.microsoft.com/office/word/2010/wordprocessingGroup" xmlns:wpi="http://schemas.microsoft.com/office/word/2010/wordprocessingInk" xmlns:wne="http://schemas.microsoft.com/office/word/2006/wordml" xmlns:wps="http://schemas.microsoft.com/office/word/2010/wordprocessingShape" mc:Ignorable="w14 w15 wp14">
+<w:document xmlns:wpc="http://schemas.microsoft.com/office/word/2010/wordprocessingCanvas" xmlns:cx="http://schemas.microsoft.com/office/drawing/2014/chartex" xmlns:cx1="http://schemas.microsoft.com/office/drawing/2015/9/8/chartex" xmlns:cx2="http://schemas.microsoft.com/office/drawing/2015/10/21/chartex" xmlns:cx3="http://schemas.microsoft.com/office/drawing/2016/5/9/chartex" xmlns:cx4="http://schemas.microsoft.com/office/drawing/2016/5/10/chartex" xmlns:cx5="http://schemas.microsoft.com/office/drawing/2016/5/11/chartex" xmlns:cx6="http://schemas.microsoft.com/office/drawing/2016/5/12/chartex" xmlns:cx7="http://schemas.microsoft.com/office/drawing/2016/5/13/chartex" xmlns:cx8="http://schemas.microsoft.com/office/drawing/2016/5/14/chartex" xmlns:mc="http://schemas.openxmlformats.org/markup-compatibility/2006" xmlns:aink="http://schemas.microsoft.com/office/drawing/2016/ink" xmlns:am3d="http://schemas.microsoft.com/office/drawing/2017/model3d" xmlns:o="urn:schemas-microsoft-com:office:office" xmlns:r="http://schemas.openxmlformats.org/officeDocument/2006/relationships" xmlns:m="http://schemas.openxmlformats.org/officeDocument/2006/math" xmlns:v="urn:schemas-microsoft-com:vml" xmlns:wp14="http://schemas.microsoft.com/office/word/2010/wordprocessingDrawing" xmlns:wp="http://schemas.openxmlformats.org/drawingml/2006/wordprocessingDrawing" xmlns:w10="urn:schemas-microsoft-com:office:word" xmlns:w="http://schemas.openxmlformats.org/wordprocessingml/2006/main" xmlns:w14="http://schemas.microsoft.com/office/word/2010/wordml" xmlns:w15="http://schemas.microsoft.com/office/word/2012/wordml" xmlns:w16cid="http://schemas.microsoft.com/office/word/2016/wordml/cid" xmlns:w16se="http://schemas.microsoft.com/office/word/2015/wordml/symex" xmlns:wpg="http://schemas.microsoft.com/office/word/2010/wordprocessingGroup" xmlns:wpi="http://schemas.microsoft.com/office/word/2010/wordprocessingInk" xmlns:wne="http://schemas.microsoft.com/office/word/2006/wordml" xmlns:wps="http://schemas.microsoft.com/office/word/2010/wordprocessingShape" mc:Ignorable="w14 w15 w16se w16cid wp14">
   <w:body>
     <w:p>
       <w:pPr>
@@ -409,6 +409,13 @@
           <w:sz w:val="36"/>
           <w:szCs w:val="36"/>
         </w:rPr>
+        <w:t>Seth Buitink, Niels Linssen</w:t>
+      </w:r>
+      <w:r>
+        <w:rPr>
+          <w:sz w:val="36"/>
+          <w:szCs w:val="36"/>
+        </w:rPr>
         <w:tab/>
       </w:r>
     </w:p>
@@ -441,6 +448,13 @@
         </w:rPr>
         <w:tab/>
       </w:r>
+      <w:r>
+        <w:rPr>
+          <w:sz w:val="36"/>
+          <w:szCs w:val="36"/>
+        </w:rPr>
+        <w:t>, 116343</w:t>
+      </w:r>
     </w:p>
     <w:p>
       <w:pPr>
@@ -471,6 +485,13 @@
         </w:rPr>
         <w:t xml:space="preserve"> </w:t>
       </w:r>
+      <w:r>
+        <w:rPr>
+          <w:sz w:val="36"/>
+          <w:szCs w:val="36"/>
+        </w:rPr>
+        <w:t>Media- en Applicatieontwikkelaar</w:t>
+      </w:r>
     </w:p>
     <w:p>
       <w:pPr>
@@ -501,6 +522,13 @@
         </w:rPr>
         <w:tab/>
       </w:r>
+      <w:r>
+        <w:rPr>
+          <w:sz w:val="36"/>
+          <w:szCs w:val="36"/>
+        </w:rPr>
+        <w:t>2</w:t>
+      </w:r>
     </w:p>
     <w:p>
       <w:pPr>
@@ -537,6 +565,13 @@
           <w:szCs w:val="36"/>
         </w:rPr>
         <w:tab/>
+      </w:r>
+      <w:r>
+        <w:rPr>
+          <w:sz w:val="36"/>
+          <w:szCs w:val="36"/>
+        </w:rPr>
+        <w:t>3</w:t>
       </w:r>
       <w:r>
         <w:rPr>
@@ -601,7 +636,7 @@
       <w:sdtContent>
         <w:p>
           <w:pPr>
-            <w:pStyle w:val="Kopvaninhoudsopgave"/>
+            <w:pStyle w:val="TOCHeading"/>
           </w:pPr>
           <w:r>
             <w:t>Inhoud</w:t>
@@ -609,7 +644,7 @@
         </w:p>
         <w:p>
           <w:pPr>
-            <w:pStyle w:val="Inhopg1"/>
+            <w:pStyle w:val="TOC1"/>
             <w:tabs>
               <w:tab w:val="right" w:leader="dot" w:pos="9062"/>
             </w:tabs>
@@ -688,7 +723,7 @@
         </w:p>
         <w:p>
           <w:pPr>
-            <w:pStyle w:val="Inhopg1"/>
+            <w:pStyle w:val="TOC1"/>
             <w:tabs>
               <w:tab w:val="right" w:leader="dot" w:pos="9062"/>
             </w:tabs>
@@ -758,7 +793,7 @@
         </w:p>
         <w:p>
           <w:pPr>
-            <w:pStyle w:val="Inhopg2"/>
+            <w:pStyle w:val="TOC2"/>
             <w:tabs>
               <w:tab w:val="right" w:leader="dot" w:pos="9062"/>
             </w:tabs>
@@ -828,7 +863,7 @@
         </w:p>
         <w:p>
           <w:pPr>
-            <w:pStyle w:val="Inhopg3"/>
+            <w:pStyle w:val="TOC3"/>
             <w:tabs>
               <w:tab w:val="right" w:leader="dot" w:pos="9062"/>
             </w:tabs>
@@ -906,7 +941,7 @@
         </w:p>
         <w:p>
           <w:pPr>
-            <w:pStyle w:val="Inhopg3"/>
+            <w:pStyle w:val="TOC3"/>
             <w:tabs>
               <w:tab w:val="right" w:leader="dot" w:pos="9062"/>
             </w:tabs>
@@ -991,7 +1026,7 @@
         </w:p>
         <w:p>
           <w:pPr>
-            <w:pStyle w:val="Inhopg3"/>
+            <w:pStyle w:val="TOC3"/>
             <w:tabs>
               <w:tab w:val="right" w:leader="dot" w:pos="9062"/>
             </w:tabs>
@@ -1061,7 +1096,7 @@
         </w:p>
         <w:p>
           <w:pPr>
-            <w:pStyle w:val="Inhopg3"/>
+            <w:pStyle w:val="TOC3"/>
             <w:tabs>
               <w:tab w:val="right" w:leader="dot" w:pos="9062"/>
             </w:tabs>
@@ -1131,7 +1166,7 @@
         </w:p>
         <w:p>
           <w:pPr>
-            <w:pStyle w:val="Inhopg3"/>
+            <w:pStyle w:val="TOC3"/>
             <w:tabs>
               <w:tab w:val="right" w:leader="dot" w:pos="9062"/>
             </w:tabs>
@@ -1209,7 +1244,7 @@
         </w:p>
         <w:p>
           <w:pPr>
-            <w:pStyle w:val="Inhopg3"/>
+            <w:pStyle w:val="TOC3"/>
             <w:tabs>
               <w:tab w:val="right" w:leader="dot" w:pos="9062"/>
             </w:tabs>
@@ -1279,7 +1314,7 @@
         </w:p>
         <w:p>
           <w:pPr>
-            <w:pStyle w:val="Inhopg3"/>
+            <w:pStyle w:val="TOC3"/>
             <w:tabs>
               <w:tab w:val="right" w:leader="dot" w:pos="9062"/>
             </w:tabs>
@@ -1356,7 +1391,7 @@
         </w:p>
         <w:p>
           <w:pPr>
-            <w:pStyle w:val="Inhopg3"/>
+            <w:pStyle w:val="TOC3"/>
             <w:tabs>
               <w:tab w:val="right" w:leader="dot" w:pos="9062"/>
             </w:tabs>
@@ -1426,7 +1461,7 @@
         </w:p>
         <w:p>
           <w:pPr>
-            <w:pStyle w:val="Inhopg3"/>
+            <w:pStyle w:val="TOC3"/>
             <w:tabs>
               <w:tab w:val="right" w:leader="dot" w:pos="9062"/>
             </w:tabs>
@@ -1496,7 +1531,7 @@
         </w:p>
         <w:p>
           <w:pPr>
-            <w:pStyle w:val="Inhopg3"/>
+            <w:pStyle w:val="TOC3"/>
             <w:tabs>
               <w:tab w:val="right" w:leader="dot" w:pos="9062"/>
             </w:tabs>
@@ -1566,7 +1601,7 @@
         </w:p>
         <w:p>
           <w:pPr>
-            <w:pStyle w:val="Inhopg3"/>
+            <w:pStyle w:val="TOC3"/>
             <w:tabs>
               <w:tab w:val="right" w:leader="dot" w:pos="9062"/>
             </w:tabs>
@@ -1636,7 +1671,7 @@
         </w:p>
         <w:p>
           <w:pPr>
-            <w:pStyle w:val="Inhopg2"/>
+            <w:pStyle w:val="TOC2"/>
             <w:tabs>
               <w:tab w:val="right" w:leader="dot" w:pos="9062"/>
             </w:tabs>
@@ -1706,7 +1741,7 @@
         </w:p>
         <w:p>
           <w:pPr>
-            <w:pStyle w:val="Inhopg3"/>
+            <w:pStyle w:val="TOC3"/>
             <w:tabs>
               <w:tab w:val="right" w:leader="dot" w:pos="9062"/>
             </w:tabs>
@@ -1776,7 +1811,7 @@
         </w:p>
         <w:p>
           <w:pPr>
-            <w:pStyle w:val="Inhopg3"/>
+            <w:pStyle w:val="TOC3"/>
             <w:tabs>
               <w:tab w:val="right" w:leader="dot" w:pos="9062"/>
             </w:tabs>
@@ -1846,7 +1881,7 @@
         </w:p>
         <w:p>
           <w:pPr>
-            <w:pStyle w:val="Inhopg3"/>
+            <w:pStyle w:val="TOC3"/>
             <w:tabs>
               <w:tab w:val="right" w:leader="dot" w:pos="9062"/>
             </w:tabs>
@@ -1916,7 +1951,7 @@
         </w:p>
         <w:p>
           <w:pPr>
-            <w:pStyle w:val="Inhopg3"/>
+            <w:pStyle w:val="TOC3"/>
             <w:tabs>
               <w:tab w:val="right" w:leader="dot" w:pos="9062"/>
             </w:tabs>
@@ -1986,7 +2021,7 @@
         </w:p>
         <w:p>
           <w:pPr>
-            <w:pStyle w:val="Inhopg1"/>
+            <w:pStyle w:val="TOC1"/>
             <w:tabs>
               <w:tab w:val="right" w:leader="dot" w:pos="9062"/>
             </w:tabs>
@@ -2056,7 +2091,7 @@
         </w:p>
         <w:p>
           <w:pPr>
-            <w:pStyle w:val="Inhopg2"/>
+            <w:pStyle w:val="TOC2"/>
             <w:tabs>
               <w:tab w:val="right" w:leader="dot" w:pos="9062"/>
             </w:tabs>
@@ -2126,7 +2161,7 @@
         </w:p>
         <w:p>
           <w:pPr>
-            <w:pStyle w:val="Inhopg3"/>
+            <w:pStyle w:val="TOC3"/>
             <w:tabs>
               <w:tab w:val="right" w:leader="dot" w:pos="9062"/>
             </w:tabs>
@@ -2196,7 +2231,7 @@
         </w:p>
         <w:p>
           <w:pPr>
-            <w:pStyle w:val="Inhopg2"/>
+            <w:pStyle w:val="TOC2"/>
             <w:tabs>
               <w:tab w:val="right" w:leader="dot" w:pos="9062"/>
             </w:tabs>
@@ -2266,7 +2301,7 @@
         </w:p>
         <w:p>
           <w:pPr>
-            <w:pStyle w:val="Inhopg3"/>
+            <w:pStyle w:val="TOC3"/>
             <w:tabs>
               <w:tab w:val="right" w:leader="dot" w:pos="9062"/>
             </w:tabs>
@@ -2347,7 +2382,7 @@
     </w:sdt>
     <w:p>
       <w:pPr>
-        <w:pStyle w:val="Kop1"/>
+        <w:pStyle w:val="Heading1"/>
         <w:jc w:val="left"/>
       </w:pPr>
       <w:r>
@@ -2390,10 +2425,10 @@
         <w:tblLook w:val="01E0" w:firstRow="1" w:lastRow="1" w:firstColumn="1" w:lastColumn="1" w:noHBand="0" w:noVBand="0"/>
       </w:tblPr>
       <w:tblGrid>
-        <w:gridCol w:w="950"/>
-        <w:gridCol w:w="1664"/>
-        <w:gridCol w:w="2087"/>
-        <w:gridCol w:w="4361"/>
+        <w:gridCol w:w="949"/>
+        <w:gridCol w:w="1661"/>
+        <w:gridCol w:w="2083"/>
+        <w:gridCol w:w="4369"/>
       </w:tblGrid>
       <w:tr>
         <w:tc>
@@ -2651,6 +2686,14 @@
                 <w:szCs w:val="20"/>
               </w:rPr>
             </w:pPr>
+            <w:r>
+              <w:rPr>
+                <w:rFonts w:cstheme="minorHAnsi"/>
+                <w:sz w:val="20"/>
+                <w:szCs w:val="20"/>
+              </w:rPr>
+              <w:t>1.1</w:t>
+            </w:r>
           </w:p>
         </w:tc>
         <w:tc>
@@ -2672,6 +2715,14 @@
                 <w:szCs w:val="20"/>
               </w:rPr>
             </w:pPr>
+            <w:r>
+              <w:rPr>
+                <w:rFonts w:cstheme="minorHAnsi"/>
+                <w:sz w:val="20"/>
+                <w:szCs w:val="20"/>
+              </w:rPr>
+              <w:t>09-03-2018</w:t>
+            </w:r>
           </w:p>
         </w:tc>
         <w:tc>
@@ -2687,13 +2738,20 @@
               <w:autoSpaceDN w:val="0"/>
               <w:adjustRightInd w:val="0"/>
               <w:spacing w:after="0"/>
-              <w:ind w:left="34"/>
               <w:rPr>
                 <w:rFonts w:cstheme="minorHAnsi"/>
                 <w:sz w:val="20"/>
                 <w:szCs w:val="20"/>
               </w:rPr>
             </w:pPr>
+            <w:r>
+              <w:rPr>
+                <w:rFonts w:cstheme="minorHAnsi"/>
+                <w:sz w:val="20"/>
+                <w:szCs w:val="20"/>
+              </w:rPr>
+              <w:t>Seth Buitink &amp; Niels Linssen</w:t>
+            </w:r>
           </w:p>
         </w:tc>
         <w:tc>
@@ -2707,6 +2765,9 @@
             <w:pPr>
               <w:spacing w:after="0" w:line="240" w:lineRule="auto"/>
             </w:pPr>
+            <w:r>
+              <w:t>Begin van de documentatie</w:t>
+            </w:r>
           </w:p>
         </w:tc>
       </w:tr>
@@ -2783,7 +2844,7 @@
           </w:tcPr>
           <w:p>
             <w:pPr>
-              <w:pStyle w:val="Lijstalinea"/>
+              <w:pStyle w:val="ListParagraph"/>
               <w:autoSpaceDE w:val="0"/>
               <w:autoSpaceDN w:val="0"/>
               <w:adjustRightInd w:val="0"/>
@@ -2895,7 +2956,7 @@
     </w:p>
     <w:p>
       <w:pPr>
-        <w:pStyle w:val="Kop1"/>
+        <w:pStyle w:val="Heading1"/>
         <w:jc w:val="left"/>
       </w:pPr>
       <w:bookmarkStart w:id="7" w:name="_Toc505547480"/>
@@ -2999,7 +3060,7 @@
     <w:p/>
     <w:p>
       <w:pPr>
-        <w:pStyle w:val="Kop2"/>
+        <w:pStyle w:val="Heading2"/>
       </w:pPr>
       <w:bookmarkStart w:id="8" w:name="_Toc505547481"/>
       <w:r>
@@ -3024,12 +3085,12 @@
     </w:p>
     <w:p>
       <w:pPr>
-        <w:pStyle w:val="Kop2"/>
+        <w:pStyle w:val="Heading2"/>
       </w:pPr>
     </w:p>
     <w:p>
       <w:pPr>
-        <w:pStyle w:val="Kop3"/>
+        <w:pStyle w:val="Heading3"/>
       </w:pPr>
       <w:bookmarkStart w:id="9" w:name="_Toc373402767"/>
       <w:bookmarkStart w:id="10" w:name="_Toc505547482"/>
@@ -3060,103 +3121,120 @@
       </w:r>
       <w:bookmarkEnd w:id="10"/>
     </w:p>
-    <w:p/>
+    <w:p>
+      <w:pPr>
+        <w:rPr>
+          <w:sz w:val="20"/>
+          <w:szCs w:val="20"/>
+        </w:rPr>
+      </w:pPr>
+    </w:p>
+    <w:p>
+      <w:r>
+        <w:t>Een optionele opdracht van Brainlabs</w:t>
+      </w:r>
+    </w:p>
+    <w:p>
+      <w:pPr>
+        <w:rPr>
+          <w:sz w:val="36"/>
+          <w:szCs w:val="36"/>
+        </w:rPr>
+      </w:pPr>
+    </w:p>
+    <w:p>
+      <w:pPr>
+        <w:pStyle w:val="Heading3"/>
+      </w:pPr>
+      <w:bookmarkStart w:id="11" w:name="_Toc505547483"/>
+      <w:r>
+        <w:rPr>
+          <w:rFonts w:cs="Calibri"/>
+        </w:rPr>
+        <w:t>Algemene beschrijving van het bedrijf</w:t>
+      </w:r>
+      <w:bookmarkEnd w:id="11"/>
+    </w:p>
     <w:p/>
     <w:p>
-      <w:pPr>
-        <w:rPr>
-          <w:sz w:val="36"/>
-          <w:szCs w:val="36"/>
-        </w:rPr>
-      </w:pPr>
+      <w:r>
+        <w:t>Gilde Opleidingen bied MBO opleidingen aan op alle niveaus. Van Economie tot  ICT.</w:t>
+      </w:r>
+      <w:bookmarkStart w:id="12" w:name="_GoBack"/>
+      <w:bookmarkEnd w:id="12"/>
     </w:p>
+    <w:p/>
     <w:p>
       <w:pPr>
-        <w:pStyle w:val="Kop3"/>
-      </w:pPr>
-      <w:bookmarkStart w:id="11" w:name="_Toc505547483"/>
-      <w:r>
-        <w:rPr>
-          <w:rFonts w:cs="Calibri"/>
-        </w:rPr>
-        <w:t>Algemene beschrijving van het bedrijf</w:t>
-      </w:r>
-      <w:bookmarkEnd w:id="11"/>
+        <w:pStyle w:val="Heading3"/>
+      </w:pPr>
+      <w:bookmarkStart w:id="13" w:name="_Toc373402765"/>
+      <w:bookmarkStart w:id="14" w:name="_Toc505547484"/>
+      <w:r>
+        <w:t>De kern van het project</w:t>
+      </w:r>
+      <w:bookmarkEnd w:id="13"/>
+      <w:bookmarkEnd w:id="14"/>
     </w:p>
     <w:p/>
     <w:p/>
     <w:p/>
     <w:p>
       <w:pPr>
-        <w:pStyle w:val="Kop3"/>
-      </w:pPr>
-      <w:bookmarkStart w:id="12" w:name="_Toc373402765"/>
-      <w:bookmarkStart w:id="13" w:name="_Toc505547484"/>
-      <w:r>
-        <w:t>De kern van het project</w:t>
-      </w:r>
-      <w:bookmarkEnd w:id="12"/>
-      <w:bookmarkEnd w:id="13"/>
+        <w:pStyle w:val="Heading3"/>
+      </w:pPr>
+      <w:bookmarkStart w:id="15" w:name="_Toc373402768"/>
+      <w:bookmarkStart w:id="16" w:name="_Toc505547485"/>
+      <w:r>
+        <w:t>Algemene beschrijving van de website</w:t>
+      </w:r>
+      <w:bookmarkEnd w:id="15"/>
+      <w:bookmarkEnd w:id="16"/>
     </w:p>
     <w:p/>
     <w:p/>
     <w:p/>
     <w:p>
       <w:pPr>
-        <w:pStyle w:val="Kop3"/>
-      </w:pPr>
-      <w:bookmarkStart w:id="14" w:name="_Toc373402768"/>
-      <w:bookmarkStart w:id="15" w:name="_Toc505547485"/>
-      <w:r>
-        <w:t>Algemene beschrijving van de website</w:t>
-      </w:r>
-      <w:bookmarkEnd w:id="14"/>
-      <w:bookmarkEnd w:id="15"/>
+        <w:pStyle w:val="Heading3"/>
+      </w:pPr>
+      <w:bookmarkStart w:id="17" w:name="_Toc373402769"/>
+      <w:bookmarkStart w:id="18" w:name="_Toc505547486"/>
+      <w:r>
+        <w:t>Doelen van de website</w:t>
+      </w:r>
+      <w:bookmarkEnd w:id="17"/>
+      <w:r>
+        <w:t xml:space="preserve"> (B</w:t>
+      </w:r>
+      <w:r>
+        <w:rPr>
+          <w:rFonts w:cs="Calibri"/>
+        </w:rPr>
+        <w:t>eschrijving van de doelen)</w:t>
+      </w:r>
+      <w:bookmarkEnd w:id="18"/>
+      <w:r>
+        <w:rPr>
+          <w:rFonts w:cs="Calibri"/>
+        </w:rPr>
+        <w:t xml:space="preserve">  </w:t>
+      </w:r>
     </w:p>
     <w:p/>
     <w:p/>
     <w:p/>
     <w:p>
       <w:pPr>
-        <w:pStyle w:val="Kop3"/>
-      </w:pPr>
-      <w:bookmarkStart w:id="16" w:name="_Toc373402769"/>
-      <w:bookmarkStart w:id="17" w:name="_Toc505547486"/>
-      <w:r>
-        <w:t>Doelen van de website</w:t>
-      </w:r>
-      <w:bookmarkEnd w:id="16"/>
-      <w:r>
-        <w:t xml:space="preserve"> (B</w:t>
-      </w:r>
-      <w:r>
-        <w:rPr>
-          <w:rFonts w:cs="Calibri"/>
-        </w:rPr>
-        <w:t>eschrijving van de doelen)</w:t>
-      </w:r>
-      <w:bookmarkEnd w:id="17"/>
-      <w:r>
-        <w:rPr>
-          <w:rFonts w:cs="Calibri"/>
-        </w:rPr>
-        <w:t xml:space="preserve">  </w:t>
-      </w:r>
-    </w:p>
-    <w:p/>
-    <w:p/>
-    <w:p/>
-    <w:p>
-      <w:pPr>
-        <w:pStyle w:val="Kop3"/>
-      </w:pPr>
-      <w:bookmarkStart w:id="18" w:name="_Toc373402770"/>
-      <w:bookmarkStart w:id="19" w:name="_Toc505547487"/>
+        <w:pStyle w:val="Heading3"/>
+      </w:pPr>
+      <w:bookmarkStart w:id="19" w:name="_Toc373402770"/>
+      <w:bookmarkStart w:id="20" w:name="_Toc505547487"/>
       <w:r>
         <w:t>Doelgroepen van de website</w:t>
       </w:r>
-      <w:bookmarkEnd w:id="18"/>
       <w:bookmarkEnd w:id="19"/>
+      <w:bookmarkEnd w:id="20"/>
     </w:p>
     <w:p/>
     <w:p>
@@ -3169,11 +3247,11 @@
     </w:p>
     <w:p>
       <w:pPr>
-        <w:pStyle w:val="Kop3"/>
+        <w:pStyle w:val="Heading3"/>
         <w:spacing w:line="360" w:lineRule="auto"/>
       </w:pPr>
-      <w:bookmarkStart w:id="20" w:name="_Toc373403566"/>
-      <w:bookmarkStart w:id="21" w:name="_Toc505547488"/>
+      <w:bookmarkStart w:id="21" w:name="_Toc373403566"/>
+      <w:bookmarkStart w:id="22" w:name="_Toc505547488"/>
       <w:r>
         <w:lastRenderedPageBreak/>
         <w:t xml:space="preserve">Leden </w:t>
@@ -3184,12 +3262,12 @@
       <w:r>
         <w:t>projectgroep</w:t>
       </w:r>
-      <w:bookmarkEnd w:id="20"/>
       <w:bookmarkEnd w:id="21"/>
+      <w:bookmarkEnd w:id="22"/>
     </w:p>
     <w:tbl>
       <w:tblPr>
-        <w:tblStyle w:val="Tabelraster"/>
+        <w:tblStyle w:val="TableGrid"/>
         <w:tblW w:w="5000" w:type="pct"/>
         <w:tblLook w:val="04A0" w:firstRow="1" w:lastRow="0" w:firstColumn="1" w:lastColumn="0" w:noHBand="0" w:noVBand="1"/>
       </w:tblPr>
@@ -3313,18 +3391,18 @@
     </w:p>
     <w:p>
       <w:pPr>
-        <w:pStyle w:val="Kop3"/>
-      </w:pPr>
-      <w:bookmarkStart w:id="22" w:name="_Toc373403567"/>
-      <w:bookmarkStart w:id="23" w:name="_Toc505547489"/>
+        <w:pStyle w:val="Heading3"/>
+      </w:pPr>
+      <w:bookmarkStart w:id="23" w:name="_Toc373403567"/>
+      <w:bookmarkStart w:id="24" w:name="_Toc505547489"/>
       <w:r>
         <w:t>Benodigdheden</w:t>
       </w:r>
-      <w:bookmarkEnd w:id="22"/>
+      <w:bookmarkEnd w:id="23"/>
       <w:r>
         <w:t xml:space="preserve"> Hardware</w:t>
       </w:r>
-      <w:bookmarkEnd w:id="23"/>
+      <w:bookmarkEnd w:id="24"/>
     </w:p>
     <w:tbl>
       <w:tblPr>
@@ -3420,7 +3498,7 @@
           </w:p>
           <w:p>
             <w:pPr>
-              <w:pStyle w:val="Kop1"/>
+              <w:pStyle w:val="Heading1"/>
               <w:rPr>
                 <w:rFonts w:cs="Calibri"/>
                 <w:b/>
@@ -3447,15 +3525,37 @@
                 <w:rFonts w:asciiTheme="minorHAnsi" w:hAnsiTheme="minorHAnsi"/>
                 <w:sz w:val="20"/>
                 <w:szCs w:val="20"/>
-              </w:rPr>
-            </w:pPr>
-            <w:r>
-              <w:rPr>
-                <w:rFonts w:asciiTheme="minorHAnsi" w:hAnsiTheme="minorHAnsi"/>
-                <w:sz w:val="20"/>
-                <w:szCs w:val="20"/>
-              </w:rPr>
-              <w:t xml:space="preserve">1 gigahertz (GHz) of sneller 32-bit (x86) of 64-bit (x64) processor </w:t>
+                <w:lang w:val="en-GB"/>
+              </w:rPr>
+            </w:pPr>
+            <w:r>
+              <w:rPr>
+                <w:rFonts w:asciiTheme="minorHAnsi" w:hAnsiTheme="minorHAnsi"/>
+                <w:sz w:val="20"/>
+                <w:szCs w:val="20"/>
+                <w:lang w:val="en-GB"/>
+              </w:rPr>
+              <w:t xml:space="preserve">1 gigahertz (GHz) of </w:t>
+            </w:r>
+            <w:proofErr w:type="spellStart"/>
+            <w:r>
+              <w:rPr>
+                <w:rFonts w:asciiTheme="minorHAnsi" w:hAnsiTheme="minorHAnsi"/>
+                <w:sz w:val="20"/>
+                <w:szCs w:val="20"/>
+                <w:lang w:val="en-GB"/>
+              </w:rPr>
+              <w:t>sneller</w:t>
+            </w:r>
+            <w:proofErr w:type="spellEnd"/>
+            <w:r>
+              <w:rPr>
+                <w:rFonts w:asciiTheme="minorHAnsi" w:hAnsiTheme="minorHAnsi"/>
+                <w:sz w:val="20"/>
+                <w:szCs w:val="20"/>
+                <w:lang w:val="en-GB"/>
+              </w:rPr>
+              <w:t xml:space="preserve"> 32-bit (x86) of 64-bit (x64) processor </w:t>
             </w:r>
           </w:p>
           <w:p>
@@ -3470,13 +3570,15 @@
                 <w:rFonts w:asciiTheme="minorHAnsi" w:hAnsiTheme="minorHAnsi"/>
                 <w:sz w:val="20"/>
                 <w:szCs w:val="20"/>
-              </w:rPr>
-            </w:pPr>
-            <w:r>
-              <w:rPr>
-                <w:rFonts w:asciiTheme="minorHAnsi" w:hAnsiTheme="minorHAnsi"/>
-                <w:sz w:val="20"/>
-                <w:szCs w:val="20"/>
+                <w:lang w:val="en-GB"/>
+              </w:rPr>
+            </w:pPr>
+            <w:r>
+              <w:rPr>
+                <w:rFonts w:asciiTheme="minorHAnsi" w:hAnsiTheme="minorHAnsi"/>
+                <w:sz w:val="20"/>
+                <w:szCs w:val="20"/>
+                <w:lang w:val="en-GB"/>
               </w:rPr>
               <w:t xml:space="preserve">1 gigabyte (GB) RAM (32-bits) of 2 GB RAM (64-bits) </w:t>
             </w:r>
@@ -3604,7 +3706,7 @@
           </w:tcPr>
           <w:p>
             <w:pPr>
-              <w:pStyle w:val="Kop1"/>
+              <w:pStyle w:val="Heading1"/>
               <w:rPr>
                 <w:rFonts w:cs="Calibri"/>
                 <w:b/>
@@ -3647,7 +3749,7 @@
           </w:tcPr>
           <w:p>
             <w:pPr>
-              <w:pStyle w:val="Kop1"/>
+              <w:pStyle w:val="Heading1"/>
               <w:rPr>
                 <w:rFonts w:cs="Calibri"/>
                 <w:b/>
@@ -3663,16 +3765,16 @@
     <w:p/>
     <w:p>
       <w:pPr>
-        <w:pStyle w:val="Kop3"/>
-      </w:pPr>
-      <w:bookmarkStart w:id="24" w:name="_Toc505547490"/>
+        <w:pStyle w:val="Heading3"/>
+      </w:pPr>
+      <w:bookmarkStart w:id="25" w:name="_Toc505547490"/>
       <w:r>
         <w:t>Benodigdheden</w:t>
       </w:r>
       <w:r>
         <w:t xml:space="preserve"> Software</w:t>
       </w:r>
-      <w:bookmarkEnd w:id="24"/>
+      <w:bookmarkEnd w:id="25"/>
     </w:p>
     <w:tbl>
       <w:tblPr>
@@ -3858,23 +3960,13 @@
                 <w:szCs w:val="20"/>
               </w:rPr>
             </w:pPr>
-            <w:proofErr w:type="spellStart"/>
-            <w:r>
-              <w:rPr>
-                <w:rFonts w:asciiTheme="minorHAnsi" w:hAnsiTheme="minorHAnsi"/>
-                <w:sz w:val="20"/>
-                <w:szCs w:val="20"/>
-              </w:rPr>
-              <w:t>client</w:t>
-            </w:r>
-            <w:proofErr w:type="spellEnd"/>
-            <w:r>
-              <w:rPr>
-                <w:rFonts w:asciiTheme="minorHAnsi" w:hAnsiTheme="minorHAnsi"/>
-                <w:sz w:val="20"/>
-                <w:szCs w:val="20"/>
-              </w:rPr>
-              <w:t xml:space="preserve"> </w:t>
+            <w:r>
+              <w:rPr>
+                <w:rFonts w:asciiTheme="minorHAnsi" w:hAnsiTheme="minorHAnsi"/>
+                <w:sz w:val="20"/>
+                <w:szCs w:val="20"/>
+              </w:rPr>
+              <w:t xml:space="preserve">client </w:t>
             </w:r>
           </w:p>
         </w:tc>
@@ -4633,16 +4725,16 @@
     </w:p>
     <w:p>
       <w:pPr>
-        <w:pStyle w:val="Kop3"/>
-      </w:pPr>
-      <w:bookmarkStart w:id="25" w:name="_Toc373403568"/>
-      <w:bookmarkStart w:id="26" w:name="_Toc505547491"/>
+        <w:pStyle w:val="Heading3"/>
+      </w:pPr>
+      <w:bookmarkStart w:id="26" w:name="_Toc373403568"/>
+      <w:bookmarkStart w:id="27" w:name="_Toc505547491"/>
       <w:r>
         <w:lastRenderedPageBreak/>
         <w:t>Takenlijst</w:t>
       </w:r>
-      <w:bookmarkEnd w:id="25"/>
       <w:bookmarkEnd w:id="26"/>
+      <w:bookmarkEnd w:id="27"/>
     </w:p>
     <w:tbl>
       <w:tblPr>
@@ -5033,15 +5125,15 @@
     </w:p>
     <w:p>
       <w:pPr>
-        <w:pStyle w:val="Kop3"/>
-      </w:pPr>
-      <w:bookmarkStart w:id="27" w:name="_Toc373403569"/>
-      <w:bookmarkStart w:id="28" w:name="_Toc505547492"/>
+        <w:pStyle w:val="Heading3"/>
+      </w:pPr>
+      <w:bookmarkStart w:id="28" w:name="_Toc373403569"/>
+      <w:bookmarkStart w:id="29" w:name="_Toc505547492"/>
       <w:r>
         <w:t>Planning</w:t>
       </w:r>
-      <w:bookmarkEnd w:id="27"/>
       <w:bookmarkEnd w:id="28"/>
+      <w:bookmarkEnd w:id="29"/>
     </w:p>
     <w:tbl>
       <w:tblPr>
@@ -5110,7 +5202,6 @@
                 <w:szCs w:val="20"/>
               </w:rPr>
             </w:pPr>
-            <w:proofErr w:type="spellStart"/>
             <w:r>
               <w:rPr>
                 <w:rFonts w:ascii="Calibri" w:hAnsi="Calibri"/>
@@ -5120,7 +5211,6 @@
               </w:rPr>
               <w:t>Subtaak</w:t>
             </w:r>
-            <w:proofErr w:type="spellEnd"/>
           </w:p>
         </w:tc>
         <w:tc>
@@ -6107,9 +6197,9 @@
     </w:p>
     <w:p>
       <w:pPr>
-        <w:pStyle w:val="Kop2"/>
-      </w:pPr>
-      <w:bookmarkStart w:id="29" w:name="_Toc505547493"/>
+        <w:pStyle w:val="Heading2"/>
+      </w:pPr>
+      <w:bookmarkStart w:id="30" w:name="_Toc505547493"/>
       <w:r>
         <w:lastRenderedPageBreak/>
         <w:t>WP1.3 (</w:t>
@@ -6120,19 +6210,19 @@
       <w:r>
         <w:t>)</w:t>
       </w:r>
-      <w:bookmarkEnd w:id="29"/>
+      <w:bookmarkEnd w:id="30"/>
     </w:p>
     <w:p>
       <w:pPr>
-        <w:pStyle w:val="Kop3"/>
-      </w:pPr>
-      <w:bookmarkStart w:id="30" w:name="_Toc373404388"/>
-      <w:bookmarkStart w:id="31" w:name="_Toc505547494"/>
+        <w:pStyle w:val="Heading3"/>
+      </w:pPr>
+      <w:bookmarkStart w:id="31" w:name="_Toc373404388"/>
+      <w:bookmarkStart w:id="32" w:name="_Toc505547494"/>
       <w:r>
         <w:t>Functionaliteiten</w:t>
       </w:r>
-      <w:bookmarkEnd w:id="30"/>
       <w:bookmarkEnd w:id="31"/>
+      <w:bookmarkEnd w:id="32"/>
     </w:p>
     <w:p>
       <w:pPr>
@@ -6147,7 +6237,7 @@
     </w:p>
     <w:p>
       <w:pPr>
-        <w:pStyle w:val="Lijstalinea"/>
+        <w:pStyle w:val="ListParagraph"/>
         <w:numPr>
           <w:ilvl w:val="0"/>
           <w:numId w:val="6"/>
@@ -6165,14 +6255,14 @@
     <w:p/>
     <w:p>
       <w:pPr>
-        <w:pStyle w:val="Kop3"/>
-      </w:pPr>
-      <w:bookmarkStart w:id="32" w:name="_Toc373404389"/>
-      <w:bookmarkStart w:id="33" w:name="_Toc505547495"/>
+        <w:pStyle w:val="Heading3"/>
+      </w:pPr>
+      <w:bookmarkStart w:id="33" w:name="_Toc373404389"/>
+      <w:bookmarkStart w:id="34" w:name="_Toc505547495"/>
       <w:r>
         <w:t>Navigatie</w:t>
       </w:r>
-      <w:bookmarkEnd w:id="32"/>
+      <w:bookmarkEnd w:id="33"/>
       <w:r>
         <w:t xml:space="preserve"> binnen de applicatie</w:t>
       </w:r>
@@ -6182,7 +6272,7 @@
       <w:r>
         <w:t>(denk aan de sitemap)</w:t>
       </w:r>
-      <w:bookmarkEnd w:id="33"/>
+      <w:bookmarkEnd w:id="34"/>
     </w:p>
     <w:p>
       <w:pPr>
@@ -6205,16 +6295,16 @@
     </w:p>
     <w:p>
       <w:pPr>
-        <w:pStyle w:val="Kop3"/>
-      </w:pPr>
-      <w:bookmarkStart w:id="34" w:name="_Toc373404390"/>
-      <w:bookmarkStart w:id="35" w:name="_Toc505547496"/>
+        <w:pStyle w:val="Heading3"/>
+      </w:pPr>
+      <w:bookmarkStart w:id="35" w:name="_Toc373404390"/>
+      <w:bookmarkStart w:id="36" w:name="_Toc505547496"/>
       <w:r>
         <w:lastRenderedPageBreak/>
         <w:t>Lijst met alle pagina’s</w:t>
       </w:r>
-      <w:bookmarkEnd w:id="34"/>
       <w:bookmarkEnd w:id="35"/>
+      <w:bookmarkEnd w:id="36"/>
     </w:p>
     <w:tbl>
       <w:tblPr>
@@ -6632,21 +6722,21 @@
     </w:p>
     <w:p>
       <w:pPr>
-        <w:pStyle w:val="Kop3"/>
-      </w:pPr>
-      <w:bookmarkStart w:id="36" w:name="_Toc373404391"/>
-      <w:bookmarkStart w:id="37" w:name="_Toc505547497"/>
+        <w:pStyle w:val="Heading3"/>
+      </w:pPr>
+      <w:bookmarkStart w:id="37" w:name="_Toc373404391"/>
+      <w:bookmarkStart w:id="38" w:name="_Toc505547497"/>
       <w:r>
         <w:t>Paginaontwerp</w:t>
       </w:r>
-      <w:bookmarkEnd w:id="36"/>
+      <w:bookmarkEnd w:id="37"/>
       <w:r>
         <w:t xml:space="preserve"> (Home pagina)</w:t>
       </w:r>
       <w:r>
         <w:t xml:space="preserve"> met screenshot</w:t>
       </w:r>
-      <w:bookmarkEnd w:id="37"/>
+      <w:bookmarkEnd w:id="38"/>
     </w:p>
     <w:p>
       <w:pPr>
@@ -6816,10 +6906,10 @@
     </w:p>
     <w:p>
       <w:pPr>
-        <w:pStyle w:val="Kop1"/>
+        <w:pStyle w:val="Heading1"/>
         <w:jc w:val="left"/>
       </w:pPr>
-      <w:bookmarkStart w:id="38" w:name="_Toc505547498"/>
+      <w:bookmarkStart w:id="39" w:name="_Toc505547498"/>
       <w:r>
         <w:rPr>
           <w:b/>
@@ -6862,31 +6952,31 @@
         </w:rPr>
         <w:t>)</w:t>
       </w:r>
-      <w:bookmarkEnd w:id="38"/>
+      <w:bookmarkEnd w:id="39"/>
     </w:p>
     <w:p/>
     <w:p>
       <w:pPr>
-        <w:pStyle w:val="Kop2"/>
-      </w:pPr>
-      <w:bookmarkStart w:id="39" w:name="_Toc505547499"/>
+        <w:pStyle w:val="Heading2"/>
+      </w:pPr>
+      <w:bookmarkStart w:id="40" w:name="_Toc505547499"/>
       <w:r>
         <w:t>WP2.1</w:t>
       </w:r>
       <w:r>
         <w:t xml:space="preserve"> (Realiseert de applicatie)</w:t>
       </w:r>
-      <w:bookmarkEnd w:id="39"/>
+      <w:bookmarkEnd w:id="40"/>
     </w:p>
     <w:p>
       <w:pPr>
-        <w:pStyle w:val="Kop3"/>
-      </w:pPr>
-      <w:bookmarkStart w:id="40" w:name="_Toc505547500"/>
+        <w:pStyle w:val="Heading3"/>
+      </w:pPr>
+      <w:bookmarkStart w:id="41" w:name="_Toc505547500"/>
       <w:r>
         <w:t>Kwaliteitshandboek</w:t>
       </w:r>
-      <w:bookmarkEnd w:id="40"/>
+      <w:bookmarkEnd w:id="41"/>
     </w:p>
     <w:p>
       <w:pPr>
@@ -8335,9 +8425,9 @@
     </w:p>
     <w:p>
       <w:pPr>
-        <w:pStyle w:val="Kop2"/>
-      </w:pPr>
-      <w:bookmarkStart w:id="41" w:name="_Toc505547501"/>
+        <w:pStyle w:val="Heading2"/>
+      </w:pPr>
+      <w:bookmarkStart w:id="42" w:name="_Toc505547501"/>
       <w:r>
         <w:lastRenderedPageBreak/>
         <w:t>WP 2.2</w:t>
@@ -8345,17 +8435,17 @@
       <w:r>
         <w:t xml:space="preserve"> Test het ontwikkelde product</w:t>
       </w:r>
-      <w:bookmarkEnd w:id="41"/>
+      <w:bookmarkEnd w:id="42"/>
     </w:p>
     <w:p>
       <w:pPr>
-        <w:pStyle w:val="Kop3"/>
-      </w:pPr>
-      <w:bookmarkStart w:id="42" w:name="_Toc505547502"/>
+        <w:pStyle w:val="Heading3"/>
+      </w:pPr>
+      <w:bookmarkStart w:id="43" w:name="_Toc505547502"/>
       <w:r>
         <w:t>Testrapport</w:t>
       </w:r>
-      <w:bookmarkEnd w:id="42"/>
+      <w:bookmarkEnd w:id="43"/>
     </w:p>
     <w:p>
       <w:pPr>
@@ -8732,21 +8822,7 @@
         <w:rPr>
           <w:rFonts w:cs="Calibri"/>
         </w:rPr>
-        <w:t xml:space="preserve">Het tweede deel van het testrapport bestaat uit een </w:t>
-      </w:r>
-      <w:proofErr w:type="spellStart"/>
-      <w:r>
-        <w:rPr>
-          <w:rFonts w:cs="Calibri"/>
-        </w:rPr>
-        <w:t>testlog</w:t>
-      </w:r>
-      <w:proofErr w:type="spellEnd"/>
-      <w:r>
-        <w:rPr>
-          <w:rFonts w:cs="Calibri"/>
-        </w:rPr>
-        <w:t>.</w:t>
+        <w:t>Het tweede deel van het testrapport bestaat uit een testlog.</w:t>
       </w:r>
     </w:p>
     <w:tbl>
@@ -9642,7 +9718,7 @@
     </w:p>
     <w:p>
       <w:pPr>
-        <w:pStyle w:val="Kop1"/>
+        <w:pStyle w:val="Heading1"/>
         <w:jc w:val="left"/>
       </w:pPr>
       <w:r>
@@ -9715,7 +9791,7 @@
     <w:p/>
     <w:p>
       <w:pPr>
-        <w:pStyle w:val="Kop2"/>
+        <w:pStyle w:val="Heading2"/>
       </w:pPr>
       <w:r>
         <w:t xml:space="preserve">WP3.1 </w:t>
@@ -9732,7 +9808,7 @@
     </w:p>
     <w:p>
       <w:pPr>
-        <w:pStyle w:val="Geenafstand"/>
+        <w:pStyle w:val="NoSpacing"/>
         <w:rPr>
           <w:b/>
           <w:bCs/>
@@ -10975,7 +11051,7 @@
     </w:tbl>
     <w:p>
       <w:pPr>
-        <w:pStyle w:val="Geenafstand"/>
+        <w:pStyle w:val="NoSpacing"/>
         <w:rPr>
           <w:b/>
           <w:bCs/>
@@ -11015,15 +11091,7 @@
         <w:ind w:left="709"/>
       </w:pPr>
       <w:r>
-        <w:t xml:space="preserve">In de documentatie komt te staan welke software nodig is en op welke computer of ander apparaat de </w:t>
-      </w:r>
-      <w:proofErr w:type="spellStart"/>
-      <w:r>
-        <w:t>sofware</w:t>
-      </w:r>
-      <w:proofErr w:type="spellEnd"/>
-      <w:r>
-        <w:t xml:space="preserve"> moet functioneren. </w:t>
+        <w:t xml:space="preserve">In de documentatie komt te staan welke software nodig is en op welke computer of ander apparaat de sofware moet functioneren. </w:t>
       </w:r>
     </w:p>
     <w:tbl>
@@ -11210,23 +11278,13 @@
                 <w:szCs w:val="20"/>
               </w:rPr>
             </w:pPr>
-            <w:proofErr w:type="spellStart"/>
-            <w:r>
-              <w:rPr>
-                <w:rFonts w:asciiTheme="minorHAnsi" w:hAnsiTheme="minorHAnsi"/>
-                <w:sz w:val="20"/>
-                <w:szCs w:val="20"/>
-              </w:rPr>
-              <w:t>client</w:t>
-            </w:r>
-            <w:proofErr w:type="spellEnd"/>
-            <w:r>
-              <w:rPr>
-                <w:rFonts w:asciiTheme="minorHAnsi" w:hAnsiTheme="minorHAnsi"/>
-                <w:sz w:val="20"/>
-                <w:szCs w:val="20"/>
-              </w:rPr>
-              <w:t xml:space="preserve"> </w:t>
+            <w:r>
+              <w:rPr>
+                <w:rFonts w:asciiTheme="minorHAnsi" w:hAnsiTheme="minorHAnsi"/>
+                <w:sz w:val="20"/>
+                <w:szCs w:val="20"/>
+              </w:rPr>
+              <w:t xml:space="preserve">client </w:t>
             </w:r>
           </w:p>
         </w:tc>
@@ -11474,23 +11532,13 @@
                 <w:szCs w:val="20"/>
               </w:rPr>
             </w:pPr>
-            <w:proofErr w:type="spellStart"/>
-            <w:r>
-              <w:rPr>
-                <w:rFonts w:asciiTheme="minorHAnsi" w:hAnsiTheme="minorHAnsi"/>
-                <w:sz w:val="20"/>
-                <w:szCs w:val="20"/>
-              </w:rPr>
-              <w:t>Glassfish</w:t>
-            </w:r>
-            <w:proofErr w:type="spellEnd"/>
-            <w:r>
-              <w:rPr>
-                <w:rFonts w:asciiTheme="minorHAnsi" w:hAnsiTheme="minorHAnsi"/>
-                <w:sz w:val="20"/>
-                <w:szCs w:val="20"/>
-              </w:rPr>
-              <w:t xml:space="preserve"> </w:t>
+            <w:r>
+              <w:rPr>
+                <w:rFonts w:asciiTheme="minorHAnsi" w:hAnsiTheme="minorHAnsi"/>
+                <w:sz w:val="20"/>
+                <w:szCs w:val="20"/>
+              </w:rPr>
+              <w:t xml:space="preserve">Glassfish </w:t>
             </w:r>
           </w:p>
         </w:tc>
@@ -12117,7 +12165,7 @@
           </w:p>
           <w:p>
             <w:pPr>
-              <w:pStyle w:val="Kop1"/>
+              <w:pStyle w:val="Heading1"/>
               <w:rPr>
                 <w:rFonts w:cs="Calibri"/>
                 <w:b/>
@@ -12144,15 +12192,37 @@
                 <w:rFonts w:asciiTheme="minorHAnsi" w:hAnsiTheme="minorHAnsi"/>
                 <w:sz w:val="20"/>
                 <w:szCs w:val="20"/>
-              </w:rPr>
-            </w:pPr>
-            <w:r>
-              <w:rPr>
-                <w:rFonts w:asciiTheme="minorHAnsi" w:hAnsiTheme="minorHAnsi"/>
-                <w:sz w:val="20"/>
-                <w:szCs w:val="20"/>
-              </w:rPr>
-              <w:t xml:space="preserve">1 gigahertz (GHz) of sneller 32-bit (x86) of 64-bit (x64) processor </w:t>
+                <w:lang w:val="en-GB"/>
+              </w:rPr>
+            </w:pPr>
+            <w:r>
+              <w:rPr>
+                <w:rFonts w:asciiTheme="minorHAnsi" w:hAnsiTheme="minorHAnsi"/>
+                <w:sz w:val="20"/>
+                <w:szCs w:val="20"/>
+                <w:lang w:val="en-GB"/>
+              </w:rPr>
+              <w:t xml:space="preserve">1 gigahertz (GHz) of </w:t>
+            </w:r>
+            <w:proofErr w:type="spellStart"/>
+            <w:r>
+              <w:rPr>
+                <w:rFonts w:asciiTheme="minorHAnsi" w:hAnsiTheme="minorHAnsi"/>
+                <w:sz w:val="20"/>
+                <w:szCs w:val="20"/>
+                <w:lang w:val="en-GB"/>
+              </w:rPr>
+              <w:t>sneller</w:t>
+            </w:r>
+            <w:proofErr w:type="spellEnd"/>
+            <w:r>
+              <w:rPr>
+                <w:rFonts w:asciiTheme="minorHAnsi" w:hAnsiTheme="minorHAnsi"/>
+                <w:sz w:val="20"/>
+                <w:szCs w:val="20"/>
+                <w:lang w:val="en-GB"/>
+              </w:rPr>
+              <w:t xml:space="preserve"> 32-bit (x86) of 64-bit (x64) processor </w:t>
             </w:r>
           </w:p>
           <w:p>
@@ -12167,13 +12237,15 @@
                 <w:rFonts w:asciiTheme="minorHAnsi" w:hAnsiTheme="minorHAnsi"/>
                 <w:sz w:val="20"/>
                 <w:szCs w:val="20"/>
-              </w:rPr>
-            </w:pPr>
-            <w:r>
-              <w:rPr>
-                <w:rFonts w:asciiTheme="minorHAnsi" w:hAnsiTheme="minorHAnsi"/>
-                <w:sz w:val="20"/>
-                <w:szCs w:val="20"/>
+                <w:lang w:val="en-GB"/>
+              </w:rPr>
+            </w:pPr>
+            <w:r>
+              <w:rPr>
+                <w:rFonts w:asciiTheme="minorHAnsi" w:hAnsiTheme="minorHAnsi"/>
+                <w:sz w:val="20"/>
+                <w:szCs w:val="20"/>
+                <w:lang w:val="en-GB"/>
               </w:rPr>
               <w:t xml:space="preserve">1 gigabyte (GB) RAM (32-bits) of 2 GB RAM (64-bits) </w:t>
             </w:r>
@@ -12301,7 +12373,7 @@
           </w:tcPr>
           <w:p>
             <w:pPr>
-              <w:pStyle w:val="Kop1"/>
+              <w:pStyle w:val="Heading1"/>
               <w:rPr>
                 <w:rFonts w:cs="Calibri"/>
                 <w:b/>
@@ -12344,7 +12416,7 @@
           </w:tcPr>
           <w:p>
             <w:pPr>
-              <w:pStyle w:val="Kop1"/>
+              <w:pStyle w:val="Heading1"/>
               <w:rPr>
                 <w:rFonts w:cs="Calibri"/>
                 <w:b/>
@@ -12376,9 +12448,7 @@
           <w:szCs w:val="24"/>
         </w:rPr>
       </w:pPr>
-      <w:bookmarkStart w:id="43" w:name="_Toc468277031"/>
-      <w:bookmarkStart w:id="44" w:name="_GoBack"/>
-      <w:bookmarkEnd w:id="44"/>
+      <w:bookmarkStart w:id="44" w:name="_Toc468277031"/>
       <w:r>
         <w:rPr>
           <w:sz w:val="24"/>
@@ -12389,13 +12459,13 @@
     </w:p>
     <w:p>
       <w:pPr>
-        <w:pStyle w:val="Kop2"/>
+        <w:pStyle w:val="Heading2"/>
       </w:pPr>
       <w:r>
         <w:lastRenderedPageBreak/>
         <w:t xml:space="preserve">WP 3.2 </w:t>
       </w:r>
-      <w:bookmarkEnd w:id="43"/>
+      <w:bookmarkEnd w:id="44"/>
       <w:r>
         <w:t>Levert het product op</w:t>
       </w:r>
@@ -12543,7 +12613,7 @@
     </w:p>
     <w:p>
       <w:pPr>
-        <w:pStyle w:val="Kop2"/>
+        <w:pStyle w:val="Heading2"/>
       </w:pPr>
       <w:r>
         <w:lastRenderedPageBreak/>
@@ -12773,7 +12843,7 @@
 </file>
 
 <file path=word/endnotes.xml><?xml version="1.0" encoding="utf-8"?>
-<w:endnotes xmlns:wpc="http://schemas.microsoft.com/office/word/2010/wordprocessingCanvas" xmlns:mc="http://schemas.openxmlformats.org/markup-compatibility/2006" xmlns:o="urn:schemas-microsoft-com:office:office" xmlns:r="http://schemas.openxmlformats.org/officeDocument/2006/relationships" xmlns:m="http://schemas.openxmlformats.org/officeDocument/2006/math" xmlns:v="urn:schemas-microsoft-com:vml" xmlns:wp14="http://schemas.microsoft.com/office/word/2010/wordprocessingDrawing" xmlns:wp="http://schemas.openxmlformats.org/drawingml/2006/wordprocessingDrawing" xmlns:w10="urn:schemas-microsoft-com:office:word" xmlns:w="http://schemas.openxmlformats.org/wordprocessingml/2006/main" xmlns:w14="http://schemas.microsoft.com/office/word/2010/wordml" xmlns:w15="http://schemas.microsoft.com/office/word/2012/wordml" xmlns:wpg="http://schemas.microsoft.com/office/word/2010/wordprocessingGroup" xmlns:wpi="http://schemas.microsoft.com/office/word/2010/wordprocessingInk" xmlns:wne="http://schemas.microsoft.com/office/word/2006/wordml" xmlns:wps="http://schemas.microsoft.com/office/word/2010/wordprocessingShape" mc:Ignorable="w14 w15 wp14">
+<w:endnotes xmlns:wpc="http://schemas.microsoft.com/office/word/2010/wordprocessingCanvas" xmlns:cx="http://schemas.microsoft.com/office/drawing/2014/chartex" xmlns:cx1="http://schemas.microsoft.com/office/drawing/2015/9/8/chartex" xmlns:cx2="http://schemas.microsoft.com/office/drawing/2015/10/21/chartex" xmlns:cx3="http://schemas.microsoft.com/office/drawing/2016/5/9/chartex" xmlns:cx4="http://schemas.microsoft.com/office/drawing/2016/5/10/chartex" xmlns:cx5="http://schemas.microsoft.com/office/drawing/2016/5/11/chartex" xmlns:cx6="http://schemas.microsoft.com/office/drawing/2016/5/12/chartex" xmlns:cx7="http://schemas.microsoft.com/office/drawing/2016/5/13/chartex" xmlns:cx8="http://schemas.microsoft.com/office/drawing/2016/5/14/chartex" xmlns:mc="http://schemas.openxmlformats.org/markup-compatibility/2006" xmlns:aink="http://schemas.microsoft.com/office/drawing/2016/ink" xmlns:am3d="http://schemas.microsoft.com/office/drawing/2017/model3d" xmlns:o="urn:schemas-microsoft-com:office:office" xmlns:r="http://schemas.openxmlformats.org/officeDocument/2006/relationships" xmlns:m="http://schemas.openxmlformats.org/officeDocument/2006/math" xmlns:v="urn:schemas-microsoft-com:vml" xmlns:wp14="http://schemas.microsoft.com/office/word/2010/wordprocessingDrawing" xmlns:wp="http://schemas.openxmlformats.org/drawingml/2006/wordprocessingDrawing" xmlns:w10="urn:schemas-microsoft-com:office:word" xmlns:w="http://schemas.openxmlformats.org/wordprocessingml/2006/main" xmlns:w14="http://schemas.microsoft.com/office/word/2010/wordml" xmlns:w15="http://schemas.microsoft.com/office/word/2012/wordml" xmlns:w16cid="http://schemas.microsoft.com/office/word/2016/wordml/cid" xmlns:w16se="http://schemas.microsoft.com/office/word/2015/wordml/symex" xmlns:wpg="http://schemas.microsoft.com/office/word/2010/wordprocessingGroup" xmlns:wpi="http://schemas.microsoft.com/office/word/2010/wordprocessingInk" xmlns:wne="http://schemas.microsoft.com/office/word/2006/wordml" xmlns:wps="http://schemas.microsoft.com/office/word/2010/wordprocessingShape" mc:Ignorable="w14 w15 w16se w16cid wp14">
   <w:endnote w:type="separator" w:id="-1">
     <w:p>
       <w:pPr>
@@ -12798,7 +12868,7 @@
 </file>
 
 <file path=word/footer1.xml><?xml version="1.0" encoding="utf-8"?>
-<w:ftr xmlns:wpc="http://schemas.microsoft.com/office/word/2010/wordprocessingCanvas" xmlns:mc="http://schemas.openxmlformats.org/markup-compatibility/2006" xmlns:o="urn:schemas-microsoft-com:office:office" xmlns:r="http://schemas.openxmlformats.org/officeDocument/2006/relationships" xmlns:m="http://schemas.openxmlformats.org/officeDocument/2006/math" xmlns:v="urn:schemas-microsoft-com:vml" xmlns:wp14="http://schemas.microsoft.com/office/word/2010/wordprocessingDrawing" xmlns:wp="http://schemas.openxmlformats.org/drawingml/2006/wordprocessingDrawing" xmlns:w10="urn:schemas-microsoft-com:office:word" xmlns:w="http://schemas.openxmlformats.org/wordprocessingml/2006/main" xmlns:w14="http://schemas.microsoft.com/office/word/2010/wordml" xmlns:w15="http://schemas.microsoft.com/office/word/2012/wordml" xmlns:wpg="http://schemas.microsoft.com/office/word/2010/wordprocessingGroup" xmlns:wpi="http://schemas.microsoft.com/office/word/2010/wordprocessingInk" xmlns:wne="http://schemas.microsoft.com/office/word/2006/wordml" xmlns:wps="http://schemas.microsoft.com/office/word/2010/wordprocessingShape" mc:Ignorable="w14 w15 wp14">
+<w:ftr xmlns:wpc="http://schemas.microsoft.com/office/word/2010/wordprocessingCanvas" xmlns:cx="http://schemas.microsoft.com/office/drawing/2014/chartex" xmlns:cx1="http://schemas.microsoft.com/office/drawing/2015/9/8/chartex" xmlns:cx2="http://schemas.microsoft.com/office/drawing/2015/10/21/chartex" xmlns:cx3="http://schemas.microsoft.com/office/drawing/2016/5/9/chartex" xmlns:cx4="http://schemas.microsoft.com/office/drawing/2016/5/10/chartex" xmlns:cx5="http://schemas.microsoft.com/office/drawing/2016/5/11/chartex" xmlns:cx6="http://schemas.microsoft.com/office/drawing/2016/5/12/chartex" xmlns:cx7="http://schemas.microsoft.com/office/drawing/2016/5/13/chartex" xmlns:cx8="http://schemas.microsoft.com/office/drawing/2016/5/14/chartex" xmlns:mc="http://schemas.openxmlformats.org/markup-compatibility/2006" xmlns:aink="http://schemas.microsoft.com/office/drawing/2016/ink" xmlns:am3d="http://schemas.microsoft.com/office/drawing/2017/model3d" xmlns:o="urn:schemas-microsoft-com:office:office" xmlns:r="http://schemas.openxmlformats.org/officeDocument/2006/relationships" xmlns:m="http://schemas.openxmlformats.org/officeDocument/2006/math" xmlns:v="urn:schemas-microsoft-com:vml" xmlns:wp14="http://schemas.microsoft.com/office/word/2010/wordprocessingDrawing" xmlns:wp="http://schemas.openxmlformats.org/drawingml/2006/wordprocessingDrawing" xmlns:w10="urn:schemas-microsoft-com:office:word" xmlns:w="http://schemas.openxmlformats.org/wordprocessingml/2006/main" xmlns:w14="http://schemas.microsoft.com/office/word/2010/wordml" xmlns:w15="http://schemas.microsoft.com/office/word/2012/wordml" xmlns:w16cid="http://schemas.microsoft.com/office/word/2016/wordml/cid" xmlns:w16se="http://schemas.microsoft.com/office/word/2015/wordml/symex" xmlns:wpg="http://schemas.microsoft.com/office/word/2010/wordprocessingGroup" xmlns:wpi="http://schemas.microsoft.com/office/word/2010/wordprocessingInk" xmlns:wne="http://schemas.microsoft.com/office/word/2006/wordml" xmlns:wps="http://schemas.microsoft.com/office/word/2010/wordprocessingShape" mc:Ignorable="w14 w15 w16se w16cid wp14">
   <w:sdt>
     <w:sdtPr>
       <w:id w:val="-2087681233"/>
@@ -12811,7 +12881,7 @@
     <w:sdtContent>
       <w:p>
         <w:pPr>
-          <w:pStyle w:val="Voettekst"/>
+          <w:pStyle w:val="Footer"/>
           <w:jc w:val="right"/>
         </w:pPr>
         <w:r>
@@ -12827,7 +12897,7 @@
           <w:rPr>
             <w:noProof/>
           </w:rPr>
-          <w:t>12</w:t>
+          <w:t>14</w:t>
         </w:r>
         <w:r>
           <w:fldChar w:fldCharType="end"/>
@@ -12837,14 +12907,14 @@
   </w:sdt>
   <w:p>
     <w:pPr>
-      <w:pStyle w:val="Voettekst"/>
+      <w:pStyle w:val="Footer"/>
     </w:pPr>
   </w:p>
 </w:ftr>
 </file>
 
 <file path=word/footnotes.xml><?xml version="1.0" encoding="utf-8"?>
-<w:footnotes xmlns:wpc="http://schemas.microsoft.com/office/word/2010/wordprocessingCanvas" xmlns:mc="http://schemas.openxmlformats.org/markup-compatibility/2006" xmlns:o="urn:schemas-microsoft-com:office:office" xmlns:r="http://schemas.openxmlformats.org/officeDocument/2006/relationships" xmlns:m="http://schemas.openxmlformats.org/officeDocument/2006/math" xmlns:v="urn:schemas-microsoft-com:vml" xmlns:wp14="http://schemas.microsoft.com/office/word/2010/wordprocessingDrawing" xmlns:wp="http://schemas.openxmlformats.org/drawingml/2006/wordprocessingDrawing" xmlns:w10="urn:schemas-microsoft-com:office:word" xmlns:w="http://schemas.openxmlformats.org/wordprocessingml/2006/main" xmlns:w14="http://schemas.microsoft.com/office/word/2010/wordml" xmlns:w15="http://schemas.microsoft.com/office/word/2012/wordml" xmlns:wpg="http://schemas.microsoft.com/office/word/2010/wordprocessingGroup" xmlns:wpi="http://schemas.microsoft.com/office/word/2010/wordprocessingInk" xmlns:wne="http://schemas.microsoft.com/office/word/2006/wordml" xmlns:wps="http://schemas.microsoft.com/office/word/2010/wordprocessingShape" mc:Ignorable="w14 w15 wp14">
+<w:footnotes xmlns:wpc="http://schemas.microsoft.com/office/word/2010/wordprocessingCanvas" xmlns:cx="http://schemas.microsoft.com/office/drawing/2014/chartex" xmlns:cx1="http://schemas.microsoft.com/office/drawing/2015/9/8/chartex" xmlns:cx2="http://schemas.microsoft.com/office/drawing/2015/10/21/chartex" xmlns:cx3="http://schemas.microsoft.com/office/drawing/2016/5/9/chartex" xmlns:cx4="http://schemas.microsoft.com/office/drawing/2016/5/10/chartex" xmlns:cx5="http://schemas.microsoft.com/office/drawing/2016/5/11/chartex" xmlns:cx6="http://schemas.microsoft.com/office/drawing/2016/5/12/chartex" xmlns:cx7="http://schemas.microsoft.com/office/drawing/2016/5/13/chartex" xmlns:cx8="http://schemas.microsoft.com/office/drawing/2016/5/14/chartex" xmlns:mc="http://schemas.openxmlformats.org/markup-compatibility/2006" xmlns:aink="http://schemas.microsoft.com/office/drawing/2016/ink" xmlns:am3d="http://schemas.microsoft.com/office/drawing/2017/model3d" xmlns:o="urn:schemas-microsoft-com:office:office" xmlns:r="http://schemas.openxmlformats.org/officeDocument/2006/relationships" xmlns:m="http://schemas.openxmlformats.org/officeDocument/2006/math" xmlns:v="urn:schemas-microsoft-com:vml" xmlns:wp14="http://schemas.microsoft.com/office/word/2010/wordprocessingDrawing" xmlns:wp="http://schemas.openxmlformats.org/drawingml/2006/wordprocessingDrawing" xmlns:w10="urn:schemas-microsoft-com:office:word" xmlns:w="http://schemas.openxmlformats.org/wordprocessingml/2006/main" xmlns:w14="http://schemas.microsoft.com/office/word/2010/wordml" xmlns:w15="http://schemas.microsoft.com/office/word/2012/wordml" xmlns:w16cid="http://schemas.microsoft.com/office/word/2016/wordml/cid" xmlns:w16se="http://schemas.microsoft.com/office/word/2015/wordml/symex" xmlns:wpg="http://schemas.microsoft.com/office/word/2010/wordprocessingGroup" xmlns:wpi="http://schemas.microsoft.com/office/word/2010/wordprocessingInk" xmlns:wne="http://schemas.microsoft.com/office/word/2006/wordml" xmlns:wps="http://schemas.microsoft.com/office/word/2010/wordprocessingShape" mc:Ignorable="w14 w15 w16se w16cid wp14">
   <w:footnote w:type="separator" w:id="-1">
     <w:p>
       <w:pPr>
@@ -12869,10 +12939,10 @@
 </file>
 
 <file path=word/header1.xml><?xml version="1.0" encoding="utf-8"?>
-<w:hdr xmlns:wpc="http://schemas.microsoft.com/office/word/2010/wordprocessingCanvas" xmlns:mc="http://schemas.openxmlformats.org/markup-compatibility/2006" xmlns:o="urn:schemas-microsoft-com:office:office" xmlns:r="http://schemas.openxmlformats.org/officeDocument/2006/relationships" xmlns:m="http://schemas.openxmlformats.org/officeDocument/2006/math" xmlns:v="urn:schemas-microsoft-com:vml" xmlns:wp14="http://schemas.microsoft.com/office/word/2010/wordprocessingDrawing" xmlns:wp="http://schemas.openxmlformats.org/drawingml/2006/wordprocessingDrawing" xmlns:w10="urn:schemas-microsoft-com:office:word" xmlns:w="http://schemas.openxmlformats.org/wordprocessingml/2006/main" xmlns:w14="http://schemas.microsoft.com/office/word/2010/wordml" xmlns:w15="http://schemas.microsoft.com/office/word/2012/wordml" xmlns:wpg="http://schemas.microsoft.com/office/word/2010/wordprocessingGroup" xmlns:wpi="http://schemas.microsoft.com/office/word/2010/wordprocessingInk" xmlns:wne="http://schemas.microsoft.com/office/word/2006/wordml" xmlns:wps="http://schemas.microsoft.com/office/word/2010/wordprocessingShape" mc:Ignorable="w14 w15 wp14">
+<w:hdr xmlns:wpc="http://schemas.microsoft.com/office/word/2010/wordprocessingCanvas" xmlns:cx="http://schemas.microsoft.com/office/drawing/2014/chartex" xmlns:cx1="http://schemas.microsoft.com/office/drawing/2015/9/8/chartex" xmlns:cx2="http://schemas.microsoft.com/office/drawing/2015/10/21/chartex" xmlns:cx3="http://schemas.microsoft.com/office/drawing/2016/5/9/chartex" xmlns:cx4="http://schemas.microsoft.com/office/drawing/2016/5/10/chartex" xmlns:cx5="http://schemas.microsoft.com/office/drawing/2016/5/11/chartex" xmlns:cx6="http://schemas.microsoft.com/office/drawing/2016/5/12/chartex" xmlns:cx7="http://schemas.microsoft.com/office/drawing/2016/5/13/chartex" xmlns:cx8="http://schemas.microsoft.com/office/drawing/2016/5/14/chartex" xmlns:mc="http://schemas.openxmlformats.org/markup-compatibility/2006" xmlns:aink="http://schemas.microsoft.com/office/drawing/2016/ink" xmlns:am3d="http://schemas.microsoft.com/office/drawing/2017/model3d" xmlns:o="urn:schemas-microsoft-com:office:office" xmlns:r="http://schemas.openxmlformats.org/officeDocument/2006/relationships" xmlns:m="http://schemas.openxmlformats.org/officeDocument/2006/math" xmlns:v="urn:schemas-microsoft-com:vml" xmlns:wp14="http://schemas.microsoft.com/office/word/2010/wordprocessingDrawing" xmlns:wp="http://schemas.openxmlformats.org/drawingml/2006/wordprocessingDrawing" xmlns:w10="urn:schemas-microsoft-com:office:word" xmlns:w="http://schemas.openxmlformats.org/wordprocessingml/2006/main" xmlns:w14="http://schemas.microsoft.com/office/word/2010/wordml" xmlns:w15="http://schemas.microsoft.com/office/word/2012/wordml" xmlns:w16cid="http://schemas.microsoft.com/office/word/2016/wordml/cid" xmlns:w16se="http://schemas.microsoft.com/office/word/2015/wordml/symex" xmlns:wpg="http://schemas.microsoft.com/office/word/2010/wordprocessingGroup" xmlns:wpi="http://schemas.microsoft.com/office/word/2010/wordprocessingInk" xmlns:wne="http://schemas.microsoft.com/office/word/2006/wordml" xmlns:wps="http://schemas.microsoft.com/office/word/2010/wordprocessingShape" mc:Ignorable="w14 w15 w16se w16cid wp14">
   <w:p>
     <w:pPr>
-      <w:pStyle w:val="Koptekst"/>
+      <w:pStyle w:val="Header"/>
     </w:pPr>
     <w:r>
       <w:t>Naam:</w:t>
@@ -12880,7 +12950,7 @@
   </w:p>
   <w:p>
     <w:pPr>
-      <w:pStyle w:val="Koptekst"/>
+      <w:pStyle w:val="Header"/>
     </w:pPr>
     <w:r>
       <w:t>Klas:</w:t>
@@ -12890,7 +12960,7 @@
 </file>
 
 <file path=word/numbering.xml><?xml version="1.0" encoding="utf-8"?>
-<w:numbering xmlns:wpc="http://schemas.microsoft.com/office/word/2010/wordprocessingCanvas" xmlns:mc="http://schemas.openxmlformats.org/markup-compatibility/2006" xmlns:o="urn:schemas-microsoft-com:office:office" xmlns:r="http://schemas.openxmlformats.org/officeDocument/2006/relationships" xmlns:m="http://schemas.openxmlformats.org/officeDocument/2006/math" xmlns:v="urn:schemas-microsoft-com:vml" xmlns:wp14="http://schemas.microsoft.com/office/word/2010/wordprocessingDrawing" xmlns:wp="http://schemas.openxmlformats.org/drawingml/2006/wordprocessingDrawing" xmlns:w10="urn:schemas-microsoft-com:office:word" xmlns:w="http://schemas.openxmlformats.org/wordprocessingml/2006/main" xmlns:w14="http://schemas.microsoft.com/office/word/2010/wordml" xmlns:w15="http://schemas.microsoft.com/office/word/2012/wordml" xmlns:wpg="http://schemas.microsoft.com/office/word/2010/wordprocessingGroup" xmlns:wpi="http://schemas.microsoft.com/office/word/2010/wordprocessingInk" xmlns:wne="http://schemas.microsoft.com/office/word/2006/wordml" xmlns:wps="http://schemas.microsoft.com/office/word/2010/wordprocessingShape" mc:Ignorable="w14 w15 wp14">
+<w:numbering xmlns:wpc="http://schemas.microsoft.com/office/word/2010/wordprocessingCanvas" xmlns:cx="http://schemas.microsoft.com/office/drawing/2014/chartex" xmlns:cx1="http://schemas.microsoft.com/office/drawing/2015/9/8/chartex" xmlns:cx2="http://schemas.microsoft.com/office/drawing/2015/10/21/chartex" xmlns:cx3="http://schemas.microsoft.com/office/drawing/2016/5/9/chartex" xmlns:cx4="http://schemas.microsoft.com/office/drawing/2016/5/10/chartex" xmlns:cx5="http://schemas.microsoft.com/office/drawing/2016/5/11/chartex" xmlns:cx6="http://schemas.microsoft.com/office/drawing/2016/5/12/chartex" xmlns:cx7="http://schemas.microsoft.com/office/drawing/2016/5/13/chartex" xmlns:cx8="http://schemas.microsoft.com/office/drawing/2016/5/14/chartex" xmlns:mc="http://schemas.openxmlformats.org/markup-compatibility/2006" xmlns:aink="http://schemas.microsoft.com/office/drawing/2016/ink" xmlns:am3d="http://schemas.microsoft.com/office/drawing/2017/model3d" xmlns:o="urn:schemas-microsoft-com:office:office" xmlns:r="http://schemas.openxmlformats.org/officeDocument/2006/relationships" xmlns:m="http://schemas.openxmlformats.org/officeDocument/2006/math" xmlns:v="urn:schemas-microsoft-com:vml" xmlns:wp14="http://schemas.microsoft.com/office/word/2010/wordprocessingDrawing" xmlns:wp="http://schemas.openxmlformats.org/drawingml/2006/wordprocessingDrawing" xmlns:w10="urn:schemas-microsoft-com:office:word" xmlns:w="http://schemas.openxmlformats.org/wordprocessingml/2006/main" xmlns:w14="http://schemas.microsoft.com/office/word/2010/wordml" xmlns:w15="http://schemas.microsoft.com/office/word/2012/wordml" xmlns:w16cid="http://schemas.microsoft.com/office/word/2016/wordml/cid" xmlns:w16se="http://schemas.microsoft.com/office/word/2015/wordml/symex" xmlns:wpg="http://schemas.microsoft.com/office/word/2010/wordprocessingGroup" xmlns:wpi="http://schemas.microsoft.com/office/word/2010/wordprocessingInk" xmlns:wne="http://schemas.microsoft.com/office/word/2006/wordml" xmlns:wps="http://schemas.microsoft.com/office/word/2010/wordprocessingShape" mc:Ignorable="w14 w15 w16se w16cid wp14">
   <w:abstractNum w:abstractNumId="0" w15:restartNumberingAfterBreak="0">
     <w:nsid w:val="03E5062A"/>
     <w:multiLevelType w:val="hybridMultilevel"/>
@@ -14337,7 +14407,7 @@
 </file>
 
 <file path=word/styles.xml><?xml version="1.0" encoding="utf-8"?>
-<w:styles xmlns:mc="http://schemas.openxmlformats.org/markup-compatibility/2006" xmlns:r="http://schemas.openxmlformats.org/officeDocument/2006/relationships" xmlns:w="http://schemas.openxmlformats.org/wordprocessingml/2006/main" xmlns:w14="http://schemas.microsoft.com/office/word/2010/wordml" xmlns:w15="http://schemas.microsoft.com/office/word/2012/wordml" mc:Ignorable="w14 w15">
+<w:styles xmlns:mc="http://schemas.openxmlformats.org/markup-compatibility/2006" xmlns:r="http://schemas.openxmlformats.org/officeDocument/2006/relationships" xmlns:w="http://schemas.openxmlformats.org/wordprocessingml/2006/main" xmlns:w14="http://schemas.microsoft.com/office/word/2010/wordml" xmlns:w15="http://schemas.microsoft.com/office/word/2012/wordml" xmlns:w16cid="http://schemas.microsoft.com/office/word/2016/wordml/cid" xmlns:w16se="http://schemas.microsoft.com/office/word/2015/wordml/symex" mc:Ignorable="w14 w15 w16se w16cid">
   <w:docDefaults>
     <w:rPrDefault>
       <w:rPr>
@@ -14353,7 +14423,7 @@
       </w:pPr>
     </w:pPrDefault>
   </w:docDefaults>
-  <w:latentStyles w:defLockedState="0" w:defUIPriority="99" w:defSemiHidden="0" w:defUnhideWhenUsed="0" w:defQFormat="0" w:count="371">
+  <w:latentStyles w:defLockedState="0" w:defUIPriority="99" w:defSemiHidden="0" w:defUnhideWhenUsed="0" w:defQFormat="0" w:count="375">
     <w:lsdException w:name="Normal" w:uiPriority="0" w:qFormat="1"/>
     <w:lsdException w:name="heading 1" w:uiPriority="9" w:qFormat="1"/>
     <w:lsdException w:name="heading 2" w:semiHidden="1" w:uiPriority="9" w:unhideWhenUsed="1" w:qFormat="1"/>
@@ -14459,7 +14529,6 @@
     <w:lsdException w:name="HTML Sample" w:semiHidden="1" w:unhideWhenUsed="1"/>
     <w:lsdException w:name="HTML Typewriter" w:semiHidden="1" w:unhideWhenUsed="1"/>
     <w:lsdException w:name="HTML Variable" w:semiHidden="1" w:unhideWhenUsed="1"/>
-    <w:lsdException w:name="Normal Table" w:semiHidden="1" w:unhideWhenUsed="1"/>
     <w:lsdException w:name="annotation subject" w:semiHidden="1" w:unhideWhenUsed="1"/>
     <w:lsdException w:name="No List" w:semiHidden="1" w:unhideWhenUsed="1"/>
     <w:lsdException w:name="Outline List 1" w:semiHidden="1" w:unhideWhenUsed="1"/>
@@ -14503,10 +14572,8 @@
     <w:lsdException w:name="Table Elegant" w:semiHidden="1" w:unhideWhenUsed="1"/>
     <w:lsdException w:name="Table Professional" w:semiHidden="1" w:unhideWhenUsed="1"/>
     <w:lsdException w:name="Table Subtle 1" w:semiHidden="1" w:unhideWhenUsed="1"/>
-    <w:lsdException w:name="Table Subtle 2" w:semiHidden="1" w:unhideWhenUsed="1"/>
     <w:lsdException w:name="Table Web 1" w:semiHidden="1" w:unhideWhenUsed="1"/>
     <w:lsdException w:name="Table Web 2" w:semiHidden="1" w:unhideWhenUsed="1"/>
-    <w:lsdException w:name="Table Web 3" w:semiHidden="1" w:unhideWhenUsed="1"/>
     <w:lsdException w:name="Balloon Text" w:semiHidden="1" w:unhideWhenUsed="1"/>
     <w:lsdException w:name="Table Grid" w:uiPriority="59"/>
     <w:lsdException w:name="Table Theme" w:semiHidden="1" w:unhideWhenUsed="1"/>
@@ -14725,8 +14792,12 @@
     <w:lsdException w:name="List Table 5 Dark Accent 6" w:uiPriority="50"/>
     <w:lsdException w:name="List Table 6 Colorful Accent 6" w:uiPriority="51"/>
     <w:lsdException w:name="List Table 7 Colorful Accent 6" w:uiPriority="52"/>
+    <w:lsdException w:name="Mention" w:semiHidden="1" w:unhideWhenUsed="1"/>
+    <w:lsdException w:name="Smart Hyperlink" w:semiHidden="1" w:unhideWhenUsed="1"/>
+    <w:lsdException w:name="Hashtag" w:semiHidden="1" w:unhideWhenUsed="1"/>
+    <w:lsdException w:name="Unresolved Mention" w:semiHidden="1" w:unhideWhenUsed="1"/>
   </w:latentStyles>
-  <w:style w:type="paragraph" w:default="1" w:styleId="Standaard">
+  <w:style w:type="paragraph" w:default="1" w:styleId="Normal">
     <w:name w:val="Normal"/>
     <w:qFormat/>
     <w:rsid w:val="00E204F9"/>
@@ -14734,11 +14805,11 @@
       <w:spacing w:after="200" w:line="276" w:lineRule="auto"/>
     </w:pPr>
   </w:style>
-  <w:style w:type="paragraph" w:styleId="Kop1">
+  <w:style w:type="paragraph" w:styleId="Heading1">
     <w:name w:val="heading 1"/>
-    <w:basedOn w:val="Standaard"/>
-    <w:next w:val="Standaard"/>
-    <w:link w:val="Kop1Char"/>
+    <w:basedOn w:val="Normal"/>
+    <w:next w:val="Normal"/>
+    <w:link w:val="Heading1Char"/>
     <w:uiPriority w:val="9"/>
     <w:qFormat/>
     <w:rsid w:val="00E204F9"/>
@@ -14756,11 +14827,11 @@
       <w:u w:val="single"/>
     </w:rPr>
   </w:style>
-  <w:style w:type="paragraph" w:styleId="Kop2">
+  <w:style w:type="paragraph" w:styleId="Heading2">
     <w:name w:val="heading 2"/>
-    <w:basedOn w:val="Standaard"/>
-    <w:next w:val="Standaard"/>
-    <w:link w:val="Kop2Char"/>
+    <w:basedOn w:val="Normal"/>
+    <w:next w:val="Normal"/>
+    <w:link w:val="Heading2Char"/>
     <w:uiPriority w:val="9"/>
     <w:unhideWhenUsed/>
     <w:qFormat/>
@@ -14779,11 +14850,11 @@
       <w:szCs w:val="26"/>
     </w:rPr>
   </w:style>
-  <w:style w:type="paragraph" w:styleId="Kop3">
+  <w:style w:type="paragraph" w:styleId="Heading3">
     <w:name w:val="heading 3"/>
-    <w:basedOn w:val="Standaard"/>
-    <w:next w:val="Standaard"/>
-    <w:link w:val="Kop3Char"/>
+    <w:basedOn w:val="Normal"/>
+    <w:next w:val="Normal"/>
+    <w:link w:val="Heading3Char"/>
     <w:uiPriority w:val="9"/>
     <w:unhideWhenUsed/>
     <w:qFormat/>
@@ -14801,13 +14872,13 @@
       <w:szCs w:val="24"/>
     </w:rPr>
   </w:style>
-  <w:style w:type="character" w:default="1" w:styleId="Standaardalinea-lettertype">
+  <w:style w:type="character" w:default="1" w:styleId="DefaultParagraphFont">
     <w:name w:val="Default Paragraph Font"/>
     <w:uiPriority w:val="1"/>
     <w:semiHidden/>
     <w:unhideWhenUsed/>
   </w:style>
-  <w:style w:type="table" w:default="1" w:styleId="Standaardtabel">
+  <w:style w:type="table" w:default="1" w:styleId="TableNormal">
     <w:name w:val="Normal Table"/>
     <w:uiPriority w:val="99"/>
     <w:semiHidden/>
@@ -14822,16 +14893,16 @@
       </w:tblCellMar>
     </w:tblPr>
   </w:style>
-  <w:style w:type="numbering" w:default="1" w:styleId="Geenlijst">
+  <w:style w:type="numbering" w:default="1" w:styleId="NoList">
     <w:name w:val="No List"/>
     <w:uiPriority w:val="99"/>
     <w:semiHidden/>
     <w:unhideWhenUsed/>
   </w:style>
-  <w:style w:type="character" w:customStyle="1" w:styleId="Kop3Char">
-    <w:name w:val="Kop 3 Char"/>
-    <w:basedOn w:val="Standaardalinea-lettertype"/>
-    <w:link w:val="Kop3"/>
+  <w:style w:type="character" w:customStyle="1" w:styleId="Heading3Char">
+    <w:name w:val="Heading 3 Char"/>
+    <w:basedOn w:val="DefaultParagraphFont"/>
+    <w:link w:val="Heading3"/>
     <w:uiPriority w:val="9"/>
     <w:rsid w:val="002C1D74"/>
     <w:rPr>
@@ -14841,10 +14912,10 @@
       <w:szCs w:val="24"/>
     </w:rPr>
   </w:style>
-  <w:style w:type="character" w:customStyle="1" w:styleId="Kop1Char">
-    <w:name w:val="Kop 1 Char"/>
-    <w:basedOn w:val="Standaardalinea-lettertype"/>
-    <w:link w:val="Kop1"/>
+  <w:style w:type="character" w:customStyle="1" w:styleId="Heading1Char">
+    <w:name w:val="Heading 1 Char"/>
+    <w:basedOn w:val="DefaultParagraphFont"/>
+    <w:link w:val="Heading1"/>
     <w:uiPriority w:val="9"/>
     <w:rsid w:val="00E204F9"/>
     <w:rPr>
@@ -14854,10 +14925,10 @@
       <w:u w:val="single"/>
     </w:rPr>
   </w:style>
-  <w:style w:type="paragraph" w:styleId="Kopvaninhoudsopgave">
+  <w:style w:type="paragraph" w:styleId="TOCHeading">
     <w:name w:val="TOC Heading"/>
-    <w:basedOn w:val="Kop1"/>
-    <w:next w:val="Standaard"/>
+    <w:basedOn w:val="Heading1"/>
+    <w:next w:val="Normal"/>
     <w:uiPriority w:val="39"/>
     <w:unhideWhenUsed/>
     <w:qFormat/>
@@ -14870,11 +14941,11 @@
       <w:lang w:eastAsia="nl-NL"/>
     </w:rPr>
   </w:style>
-  <w:style w:type="paragraph" w:styleId="Ondertitel">
+  <w:style w:type="paragraph" w:styleId="Subtitle">
     <w:name w:val="Subtitle"/>
-    <w:basedOn w:val="Standaard"/>
-    <w:next w:val="Standaard"/>
-    <w:link w:val="OndertitelChar"/>
+    <w:basedOn w:val="Normal"/>
+    <w:next w:val="Normal"/>
+    <w:link w:val="SubtitleChar"/>
     <w:uiPriority w:val="11"/>
     <w:qFormat/>
     <w:rsid w:val="00E204F9"/>
@@ -14894,10 +14965,10 @@
       <w:szCs w:val="24"/>
     </w:rPr>
   </w:style>
-  <w:style w:type="character" w:customStyle="1" w:styleId="OndertitelChar">
-    <w:name w:val="Ondertitel Char"/>
-    <w:basedOn w:val="Standaardalinea-lettertype"/>
-    <w:link w:val="Ondertitel"/>
+  <w:style w:type="character" w:customStyle="1" w:styleId="SubtitleChar">
+    <w:name w:val="Subtitle Char"/>
+    <w:basedOn w:val="DefaultParagraphFont"/>
+    <w:link w:val="Subtitle"/>
     <w:uiPriority w:val="11"/>
     <w:rsid w:val="00E204F9"/>
     <w:rPr>
@@ -14910,10 +14981,10 @@
       <w:szCs w:val="24"/>
     </w:rPr>
   </w:style>
-  <w:style w:type="paragraph" w:styleId="Koptekst">
+  <w:style w:type="paragraph" w:styleId="Header">
     <w:name w:val="header"/>
-    <w:basedOn w:val="Standaard"/>
-    <w:link w:val="KoptekstChar"/>
+    <w:basedOn w:val="Normal"/>
+    <w:link w:val="HeaderChar"/>
     <w:uiPriority w:val="99"/>
     <w:unhideWhenUsed/>
     <w:rsid w:val="00E204F9"/>
@@ -14925,17 +14996,17 @@
       <w:spacing w:after="0" w:line="240" w:lineRule="auto"/>
     </w:pPr>
   </w:style>
-  <w:style w:type="character" w:customStyle="1" w:styleId="KoptekstChar">
-    <w:name w:val="Koptekst Char"/>
-    <w:basedOn w:val="Standaardalinea-lettertype"/>
-    <w:link w:val="Koptekst"/>
+  <w:style w:type="character" w:customStyle="1" w:styleId="HeaderChar">
+    <w:name w:val="Header Char"/>
+    <w:basedOn w:val="DefaultParagraphFont"/>
+    <w:link w:val="Header"/>
     <w:uiPriority w:val="99"/>
     <w:rsid w:val="00E204F9"/>
   </w:style>
-  <w:style w:type="paragraph" w:styleId="Voettekst">
+  <w:style w:type="paragraph" w:styleId="Footer">
     <w:name w:val="footer"/>
-    <w:basedOn w:val="Standaard"/>
-    <w:link w:val="VoettekstChar"/>
+    <w:basedOn w:val="Normal"/>
+    <w:link w:val="FooterChar"/>
     <w:uiPriority w:val="99"/>
     <w:unhideWhenUsed/>
     <w:rsid w:val="00E204F9"/>
@@ -14947,17 +15018,17 @@
       <w:spacing w:after="0" w:line="240" w:lineRule="auto"/>
     </w:pPr>
   </w:style>
-  <w:style w:type="character" w:customStyle="1" w:styleId="VoettekstChar">
-    <w:name w:val="Voettekst Char"/>
-    <w:basedOn w:val="Standaardalinea-lettertype"/>
-    <w:link w:val="Voettekst"/>
+  <w:style w:type="character" w:customStyle="1" w:styleId="FooterChar">
+    <w:name w:val="Footer Char"/>
+    <w:basedOn w:val="DefaultParagraphFont"/>
+    <w:link w:val="Footer"/>
     <w:uiPriority w:val="99"/>
     <w:rsid w:val="00E204F9"/>
   </w:style>
-  <w:style w:type="character" w:customStyle="1" w:styleId="Kop2Char">
-    <w:name w:val="Kop 2 Char"/>
-    <w:basedOn w:val="Standaardalinea-lettertype"/>
-    <w:link w:val="Kop2"/>
+  <w:style w:type="character" w:customStyle="1" w:styleId="Heading2Char">
+    <w:name w:val="Heading 2 Char"/>
+    <w:basedOn w:val="DefaultParagraphFont"/>
+    <w:link w:val="Heading2"/>
     <w:uiPriority w:val="9"/>
     <w:rsid w:val="005853AD"/>
     <w:rPr>
@@ -14968,9 +15039,9 @@
       <w:szCs w:val="26"/>
     </w:rPr>
   </w:style>
-  <w:style w:type="table" w:styleId="Tabelraster">
+  <w:style w:type="table" w:styleId="TableGrid">
     <w:name w:val="Table Grid"/>
-    <w:basedOn w:val="Standaardtabel"/>
+    <w:basedOn w:val="TableNormal"/>
     <w:uiPriority w:val="59"/>
     <w:rsid w:val="00792556"/>
     <w:pPr>
@@ -15004,9 +15075,9 @@
       <w:lang w:eastAsia="nl-NL"/>
     </w:rPr>
   </w:style>
-  <w:style w:type="paragraph" w:styleId="Lijstalinea">
+  <w:style w:type="paragraph" w:styleId="ListParagraph">
     <w:name w:val="List Paragraph"/>
-    <w:basedOn w:val="Standaard"/>
+    <w:basedOn w:val="Normal"/>
     <w:uiPriority w:val="34"/>
     <w:qFormat/>
     <w:rsid w:val="00975560"/>
@@ -15015,10 +15086,10 @@
       <w:contextualSpacing/>
     </w:pPr>
   </w:style>
-  <w:style w:type="paragraph" w:styleId="Inhopg1">
+  <w:style w:type="paragraph" w:styleId="TOC1">
     <w:name w:val="toc 1"/>
-    <w:basedOn w:val="Standaard"/>
-    <w:next w:val="Standaard"/>
+    <w:basedOn w:val="Normal"/>
+    <w:next w:val="Normal"/>
     <w:autoRedefine/>
     <w:uiPriority w:val="39"/>
     <w:unhideWhenUsed/>
@@ -15027,10 +15098,10 @@
       <w:spacing w:after="100"/>
     </w:pPr>
   </w:style>
-  <w:style w:type="paragraph" w:styleId="Inhopg2">
+  <w:style w:type="paragraph" w:styleId="TOC2">
     <w:name w:val="toc 2"/>
-    <w:basedOn w:val="Standaard"/>
-    <w:next w:val="Standaard"/>
+    <w:basedOn w:val="Normal"/>
+    <w:next w:val="Normal"/>
     <w:autoRedefine/>
     <w:uiPriority w:val="39"/>
     <w:unhideWhenUsed/>
@@ -15042,7 +15113,7 @@
   </w:style>
   <w:style w:type="character" w:styleId="Hyperlink">
     <w:name w:val="Hyperlink"/>
-    <w:basedOn w:val="Standaardalinea-lettertype"/>
+    <w:basedOn w:val="DefaultParagraphFont"/>
     <w:uiPriority w:val="99"/>
     <w:unhideWhenUsed/>
     <w:rsid w:val="00D80BCA"/>
@@ -15053,18 +15124,18 @@
   </w:style>
   <w:style w:type="character" w:customStyle="1" w:styleId="hps">
     <w:name w:val="hps"/>
-    <w:basedOn w:val="Standaardalinea-lettertype"/>
+    <w:basedOn w:val="DefaultParagraphFont"/>
     <w:rsid w:val="007E3552"/>
   </w:style>
   <w:style w:type="character" w:customStyle="1" w:styleId="shorttext">
     <w:name w:val="short_text"/>
-    <w:basedOn w:val="Standaardalinea-lettertype"/>
+    <w:basedOn w:val="DefaultParagraphFont"/>
     <w:rsid w:val="007E3552"/>
   </w:style>
-  <w:style w:type="paragraph" w:styleId="Inhopg3">
+  <w:style w:type="paragraph" w:styleId="TOC3">
     <w:name w:val="toc 3"/>
-    <w:basedOn w:val="Standaard"/>
-    <w:next w:val="Standaard"/>
+    <w:basedOn w:val="Normal"/>
+    <w:next w:val="Normal"/>
     <w:autoRedefine/>
     <w:uiPriority w:val="39"/>
     <w:unhideWhenUsed/>
@@ -15074,7 +15145,7 @@
       <w:ind w:left="440"/>
     </w:pPr>
   </w:style>
-  <w:style w:type="paragraph" w:styleId="Geenafstand">
+  <w:style w:type="paragraph" w:styleId="NoSpacing">
     <w:name w:val="No Spacing"/>
     <w:uiPriority w:val="1"/>
     <w:qFormat/>
@@ -15085,7 +15156,7 @@
   </w:style>
   <w:style w:type="paragraph" w:customStyle="1" w:styleId="AOkop2">
     <w:name w:val="AOkop2"/>
-    <w:basedOn w:val="Standaard"/>
+    <w:basedOn w:val="Normal"/>
     <w:rsid w:val="009E3BCA"/>
     <w:pPr>
       <w:spacing w:after="0" w:line="240" w:lineRule="auto"/>
@@ -15370,7 +15441,7 @@
 </file>
 
 <file path=customXml/itemProps1.xml><?xml version="1.0" encoding="utf-8"?>
-<ds:datastoreItem xmlns:ds="http://schemas.openxmlformats.org/officeDocument/2006/customXml" ds:itemID="{6238CE77-D16A-4F81-A7C8-E5AFD4CF7C28}">
+<ds:datastoreItem xmlns:ds="http://schemas.openxmlformats.org/officeDocument/2006/customXml" ds:itemID="{DC5D1975-81F2-47C0-B389-D8C81C7599BA}">
   <ds:schemaRefs>
     <ds:schemaRef ds:uri="http://schemas.openxmlformats.org/officeDocument/2006/bibliography"/>
   </ds:schemaRefs>

</xml_diff>